<commit_message>
Add Design Specification Doc
</commit_message>
<xml_diff>
--- a/Docs/Question1_P113357.docx
+++ b/Docs/Question1_P113357.docx
@@ -564,6 +564,60 @@
             </w:numPr>
           </w:pPr>
           <w:r>
+            <w:rPr>
+              <w:noProof/>
+            </w:rPr>
+            <w:drawing>
+              <wp:anchor distT="0" distB="0" distL="114300" distR="114300" simplePos="0" relativeHeight="251661312" behindDoc="0" locked="0" layoutInCell="1" allowOverlap="1">
+                <wp:simplePos x="0" y="0"/>
+                <wp:positionH relativeFrom="margin">
+                  <wp:align>center</wp:align>
+                </wp:positionH>
+                <wp:positionV relativeFrom="paragraph">
+                  <wp:posOffset>332232</wp:posOffset>
+                </wp:positionV>
+                <wp:extent cx="1724025" cy="4105275"/>
+                <wp:effectExtent l="0" t="0" r="9525" b="9525"/>
+                <wp:wrapTopAndBottom/>
+                <wp:docPr id="2" name="Picture 2"/>
+                <wp:cNvGraphicFramePr>
+                  <a:graphicFrameLocks xmlns:a="http://schemas.openxmlformats.org/drawingml/2006/main" noChangeAspect="1"/>
+                </wp:cNvGraphicFramePr>
+                <a:graphic xmlns:a="http://schemas.openxmlformats.org/drawingml/2006/main">
+                  <a:graphicData uri="http://schemas.openxmlformats.org/drawingml/2006/picture">
+                    <pic:pic xmlns:pic="http://schemas.openxmlformats.org/drawingml/2006/picture">
+                      <pic:nvPicPr>
+                        <pic:cNvPr id="2" name="UMLDiagram.drawio.png"/>
+                        <pic:cNvPicPr/>
+                      </pic:nvPicPr>
+                      <pic:blipFill>
+                        <a:blip r:embed="rId9">
+                          <a:extLst>
+                            <a:ext uri="{28A0092B-C50C-407E-A947-70E740481C1C}">
+                              <a14:useLocalDpi xmlns:a14="http://schemas.microsoft.com/office/drawing/2010/main" val="0"/>
+                            </a:ext>
+                          </a:extLst>
+                        </a:blip>
+                        <a:stretch>
+                          <a:fillRect/>
+                        </a:stretch>
+                      </pic:blipFill>
+                      <pic:spPr>
+                        <a:xfrm>
+                          <a:off x="0" y="0"/>
+                          <a:ext cx="1724025" cy="4105275"/>
+                        </a:xfrm>
+                        <a:prstGeom prst="rect">
+                          <a:avLst/>
+                        </a:prstGeom>
+                      </pic:spPr>
+                    </pic:pic>
+                  </a:graphicData>
+                </a:graphic>
+              </wp:anchor>
+            </w:drawing>
+          </w:r>
+          <w:r>
             <w:t>UML Diagram</w:t>
           </w:r>
         </w:p>
@@ -592,8 +646,52 @@
           <w:pPr>
             <w:ind w:left="720"/>
           </w:pPr>
-          <w:bookmarkStart w:id="0" w:name="_GoBack"/>
-          <w:bookmarkEnd w:id="0"/>
+          <w:r>
+            <w:rPr>
+              <w:noProof/>
+            </w:rPr>
+            <w:drawing>
+              <wp:inline distT="0" distB="0" distL="0" distR="0">
+                <wp:extent cx="5202936" cy="1939428"/>
+                <wp:effectExtent l="0" t="0" r="0" b="3810"/>
+                <wp:docPr id="1" name="Picture 1"/>
+                <wp:cNvGraphicFramePr>
+                  <a:graphicFrameLocks xmlns:a="http://schemas.openxmlformats.org/drawingml/2006/main" noChangeAspect="1"/>
+                </wp:cNvGraphicFramePr>
+                <a:graphic xmlns:a="http://schemas.openxmlformats.org/drawingml/2006/main">
+                  <a:graphicData uri="http://schemas.openxmlformats.org/drawingml/2006/picture">
+                    <pic:pic xmlns:pic="http://schemas.openxmlformats.org/drawingml/2006/picture">
+                      <pic:nvPicPr>
+                        <pic:cNvPr id="1" name="76CCC24.tmp"/>
+                        <pic:cNvPicPr/>
+                      </pic:nvPicPr>
+                      <pic:blipFill>
+                        <a:blip r:embed="rId10" cstate="print">
+                          <a:extLst>
+                            <a:ext uri="{28A0092B-C50C-407E-A947-70E740481C1C}">
+                              <a14:useLocalDpi xmlns:a14="http://schemas.microsoft.com/office/drawing/2010/main" val="0"/>
+                            </a:ext>
+                          </a:extLst>
+                        </a:blip>
+                        <a:stretch>
+                          <a:fillRect/>
+                        </a:stretch>
+                      </pic:blipFill>
+                      <pic:spPr>
+                        <a:xfrm>
+                          <a:off x="0" y="0"/>
+                          <a:ext cx="5221170" cy="1946225"/>
+                        </a:xfrm>
+                        <a:prstGeom prst="rect">
+                          <a:avLst/>
+                        </a:prstGeom>
+                      </pic:spPr>
+                    </pic:pic>
+                  </a:graphicData>
+                </a:graphic>
+              </wp:inline>
+            </w:drawing>
+          </w:r>
         </w:p>
         <w:p>
           <w:pPr>
@@ -604,282 +702,663 @@
             </w:numPr>
           </w:pPr>
           <w:r>
-            <w:t>What are your coding standards you are enforcing?</w:t>
-          </w:r>
-        </w:p>
-        <w:p>
-          <w:pPr>
-            <w:pStyle w:val="ListParagraph"/>
-          </w:pPr>
-          <w:r>
-            <w:t>I will be using the coding standards set forth in the Microsoft documentation at:</w:t>
-          </w:r>
-        </w:p>
-        <w:p>
-          <w:pPr>
-            <w:pStyle w:val="ListParagraph"/>
-          </w:pPr>
-          <w:hyperlink r:id="rId9" w:history="1">
-            <w:r>
-              <w:rPr>
-                <w:rStyle w:val="Hyperlink"/>
-              </w:rPr>
-              <w:t>https://docs.microsoft.com/en-us/dotnet/csharp/fundamentals/coding-style/coding-conventions</w:t>
-            </w:r>
-          </w:hyperlink>
-          <w:r>
-            <w:t xml:space="preserve"> </w:t>
-          </w:r>
-        </w:p>
-        <w:p>
-          <w:pPr>
-            <w:pStyle w:val="ListParagraph"/>
-          </w:pPr>
-        </w:p>
-        <w:p>
-          <w:pPr>
-            <w:pStyle w:val="ListParagraph"/>
-          </w:pPr>
-          <w:r>
-            <w:t xml:space="preserve">These Standards include but are not limited to: </w:t>
-          </w:r>
-        </w:p>
-        <w:p>
-          <w:pPr>
-            <w:pStyle w:val="ListParagraph"/>
-            <w:numPr>
-              <w:ilvl w:val="0"/>
-              <w:numId w:val="2"/>
-            </w:numPr>
-          </w:pPr>
-          <w:r>
-            <w:t>Naming Conventions</w:t>
-          </w:r>
-        </w:p>
-        <w:p>
-          <w:pPr>
-            <w:pStyle w:val="ListParagraph"/>
-            <w:numPr>
-              <w:ilvl w:val="0"/>
-              <w:numId w:val="2"/>
-            </w:numPr>
-          </w:pPr>
-          <w:r>
-            <w:t>Commenting Conventions</w:t>
-          </w:r>
-        </w:p>
-        <w:p>
-          <w:pPr>
-            <w:pStyle w:val="ListParagraph"/>
-            <w:numPr>
-              <w:ilvl w:val="0"/>
-              <w:numId w:val="2"/>
-            </w:numPr>
-          </w:pPr>
-          <w:r>
-            <w:t>Language Convention</w:t>
-          </w:r>
-        </w:p>
-        <w:p>
-          <w:pPr>
-            <w:pStyle w:val="ListParagraph"/>
-            <w:numPr>
-              <w:ilvl w:val="0"/>
-              <w:numId w:val="2"/>
-            </w:numPr>
-          </w:pPr>
-          <w:r>
-            <w:t>Layout Conventions</w:t>
-          </w:r>
-        </w:p>
-        <w:p>
-          <w:pPr>
-            <w:pStyle w:val="ListParagraph"/>
-            <w:ind w:left="1440"/>
-          </w:pPr>
-        </w:p>
-        <w:p>
-          <w:pPr>
-            <w:pStyle w:val="Heading2"/>
-            <w:numPr>
-              <w:ilvl w:val="0"/>
-              <w:numId w:val="1"/>
-            </w:numPr>
-          </w:pPr>
-          <w:r>
-            <w:t>What tests are you going to run?</w:t>
-          </w:r>
-        </w:p>
-        <w:p>
-          <w:pPr>
-            <w:ind w:left="720"/>
-          </w:pPr>
-          <w:r>
-            <w:t xml:space="preserve">I will be performing </w:t>
-          </w:r>
-          <w:r>
-            <w:t>white</w:t>
-          </w:r>
-          <w:r>
-            <w:t xml:space="preserve">-box testing to make sure that all the </w:t>
-          </w:r>
-          <w:r>
-            <w:t>project requirements are satisfied</w:t>
-          </w:r>
-          <w:r>
-            <w:t xml:space="preserve"> and that there are not major errors.</w:t>
+            <w:lastRenderedPageBreak/>
+            <w:t>Test Table</w:t>
           </w:r>
         </w:p>
       </w:sdtContent>
     </w:sdt>
+    <w:tbl>
+      <w:tblPr>
+        <w:tblStyle w:val="TableGrid"/>
+        <w:tblW w:w="0" w:type="auto"/>
+        <w:tblLook w:val="04A0" w:firstRow="1" w:lastRow="0" w:firstColumn="1" w:lastColumn="0" w:noHBand="0" w:noVBand="1"/>
+      </w:tblPr>
+      <w:tblGrid>
+        <w:gridCol w:w="704"/>
+        <w:gridCol w:w="3119"/>
+        <w:gridCol w:w="2693"/>
+        <w:gridCol w:w="2834"/>
+      </w:tblGrid>
+      <w:tr>
+        <w:tc>
+          <w:tcPr>
+            <w:tcW w:w="704" w:type="dxa"/>
+          </w:tcPr>
+          <w:p>
+            <w:pPr>
+              <w:pStyle w:val="Heading3"/>
+              <w:outlineLvl w:val="2"/>
+            </w:pPr>
+            <w:r>
+              <w:t>Case</w:t>
+            </w:r>
+          </w:p>
+        </w:tc>
+        <w:tc>
+          <w:tcPr>
+            <w:tcW w:w="3119" w:type="dxa"/>
+          </w:tcPr>
+          <w:p>
+            <w:pPr>
+              <w:pStyle w:val="Heading3"/>
+              <w:outlineLvl w:val="2"/>
+            </w:pPr>
+            <w:r>
+              <w:t>Data</w:t>
+            </w:r>
+          </w:p>
+        </w:tc>
+        <w:tc>
+          <w:tcPr>
+            <w:tcW w:w="2693" w:type="dxa"/>
+          </w:tcPr>
+          <w:p>
+            <w:pPr>
+              <w:pStyle w:val="Heading3"/>
+              <w:outlineLvl w:val="2"/>
+            </w:pPr>
+            <w:r>
+              <w:t>Expected Result</w:t>
+            </w:r>
+          </w:p>
+        </w:tc>
+        <w:tc>
+          <w:tcPr>
+            <w:tcW w:w="2834" w:type="dxa"/>
+          </w:tcPr>
+          <w:p>
+            <w:pPr>
+              <w:pStyle w:val="Heading3"/>
+              <w:outlineLvl w:val="2"/>
+            </w:pPr>
+            <w:r>
+              <w:t>Actual Result</w:t>
+            </w:r>
+          </w:p>
+        </w:tc>
+      </w:tr>
+      <w:tr>
+        <w:tc>
+          <w:tcPr>
+            <w:tcW w:w="704" w:type="dxa"/>
+          </w:tcPr>
+          <w:p>
+            <w:pPr>
+              <w:pStyle w:val="NoSpacing"/>
+            </w:pPr>
+            <w:r>
+              <w:t>1</w:t>
+            </w:r>
+          </w:p>
+        </w:tc>
+        <w:tc>
+          <w:tcPr>
+            <w:tcW w:w="3119" w:type="dxa"/>
+          </w:tcPr>
+          <w:p>
+            <w:pPr>
+              <w:pStyle w:val="NoSpacing"/>
+            </w:pPr>
+            <w:r>
+              <w:t>Add the first song to the list.</w:t>
+            </w:r>
+          </w:p>
+        </w:tc>
+        <w:tc>
+          <w:tcPr>
+            <w:tcW w:w="2693" w:type="dxa"/>
+          </w:tcPr>
+          <w:p>
+            <w:pPr>
+              <w:pStyle w:val="NoSpacing"/>
+            </w:pPr>
+            <w:r>
+              <w:t xml:space="preserve">The song is added to the list. </w:t>
+            </w:r>
+          </w:p>
+        </w:tc>
+        <w:tc>
+          <w:tcPr>
+            <w:tcW w:w="2834" w:type="dxa"/>
+          </w:tcPr>
+          <w:p>
+            <w:pPr>
+              <w:pStyle w:val="NoSpacing"/>
+            </w:pPr>
+          </w:p>
+        </w:tc>
+      </w:tr>
+      <w:tr>
+        <w:tc>
+          <w:tcPr>
+            <w:tcW w:w="704" w:type="dxa"/>
+          </w:tcPr>
+          <w:p>
+            <w:pPr>
+              <w:pStyle w:val="NoSpacing"/>
+            </w:pPr>
+            <w:r>
+              <w:t>2</w:t>
+            </w:r>
+          </w:p>
+        </w:tc>
+        <w:tc>
+          <w:tcPr>
+            <w:tcW w:w="3119" w:type="dxa"/>
+          </w:tcPr>
+          <w:p>
+            <w:pPr>
+              <w:pStyle w:val="NoSpacing"/>
+            </w:pPr>
+            <w:r>
+              <w:t>Add another song to the list</w:t>
+            </w:r>
+          </w:p>
+        </w:tc>
+        <w:tc>
+          <w:tcPr>
+            <w:tcW w:w="2693" w:type="dxa"/>
+          </w:tcPr>
+          <w:p>
+            <w:pPr>
+              <w:pStyle w:val="NoSpacing"/>
+            </w:pPr>
+            <w:r>
+              <w:t>The song is added and the list is sorted.</w:t>
+            </w:r>
+          </w:p>
+        </w:tc>
+        <w:tc>
+          <w:tcPr>
+            <w:tcW w:w="2834" w:type="dxa"/>
+          </w:tcPr>
+          <w:p>
+            <w:pPr>
+              <w:pStyle w:val="NoSpacing"/>
+            </w:pPr>
+          </w:p>
+        </w:tc>
+      </w:tr>
+      <w:tr>
+        <w:tc>
+          <w:tcPr>
+            <w:tcW w:w="704" w:type="dxa"/>
+          </w:tcPr>
+          <w:p>
+            <w:pPr>
+              <w:pStyle w:val="NoSpacing"/>
+            </w:pPr>
+            <w:r>
+              <w:t>3</w:t>
+            </w:r>
+          </w:p>
+        </w:tc>
+        <w:tc>
+          <w:tcPr>
+            <w:tcW w:w="3119" w:type="dxa"/>
+          </w:tcPr>
+          <w:p>
+            <w:pPr>
+              <w:pStyle w:val="NoSpacing"/>
+            </w:pPr>
+            <w:r>
+              <w:t>Search for a song in the list</w:t>
+            </w:r>
+          </w:p>
+        </w:tc>
+        <w:tc>
+          <w:tcPr>
+            <w:tcW w:w="2693" w:type="dxa"/>
+          </w:tcPr>
+          <w:p>
+            <w:pPr>
+              <w:pStyle w:val="NoSpacing"/>
+            </w:pPr>
+            <w:r>
+              <w:t>The song is found</w:t>
+            </w:r>
+            <w:r>
+              <w:t>, Highlighted in the list and starts playing.</w:t>
+            </w:r>
+          </w:p>
+        </w:tc>
+        <w:tc>
+          <w:tcPr>
+            <w:tcW w:w="2834" w:type="dxa"/>
+          </w:tcPr>
+          <w:p>
+            <w:pPr>
+              <w:pStyle w:val="NoSpacing"/>
+            </w:pPr>
+          </w:p>
+        </w:tc>
+      </w:tr>
+      <w:tr>
+        <w:tc>
+          <w:tcPr>
+            <w:tcW w:w="704" w:type="dxa"/>
+          </w:tcPr>
+          <w:p>
+            <w:pPr>
+              <w:pStyle w:val="NoSpacing"/>
+            </w:pPr>
+            <w:r>
+              <w:t>4</w:t>
+            </w:r>
+          </w:p>
+        </w:tc>
+        <w:tc>
+          <w:tcPr>
+            <w:tcW w:w="3119" w:type="dxa"/>
+          </w:tcPr>
+          <w:p>
+            <w:pPr>
+              <w:pStyle w:val="NoSpacing"/>
+            </w:pPr>
+            <w:r>
+              <w:t>Search for a song not in the list</w:t>
+            </w:r>
+          </w:p>
+        </w:tc>
+        <w:tc>
+          <w:tcPr>
+            <w:tcW w:w="2693" w:type="dxa"/>
+          </w:tcPr>
+          <w:p>
+            <w:pPr>
+              <w:pStyle w:val="NoSpacing"/>
+            </w:pPr>
+            <w:r>
+              <w:t>The song is not found.</w:t>
+            </w:r>
+            <w:r>
+              <w:t xml:space="preserve"> Nothing is highlighted in the list.</w:t>
+            </w:r>
+          </w:p>
+        </w:tc>
+        <w:tc>
+          <w:tcPr>
+            <w:tcW w:w="2834" w:type="dxa"/>
+          </w:tcPr>
+          <w:p>
+            <w:pPr>
+              <w:pStyle w:val="NoSpacing"/>
+            </w:pPr>
+          </w:p>
+        </w:tc>
+      </w:tr>
+      <w:tr>
+        <w:tc>
+          <w:tcPr>
+            <w:tcW w:w="704" w:type="dxa"/>
+          </w:tcPr>
+          <w:p>
+            <w:pPr>
+              <w:pStyle w:val="NoSpacing"/>
+            </w:pPr>
+            <w:r>
+              <w:t>5</w:t>
+            </w:r>
+          </w:p>
+        </w:tc>
+        <w:tc>
+          <w:tcPr>
+            <w:tcW w:w="3119" w:type="dxa"/>
+          </w:tcPr>
+          <w:p>
+            <w:pPr>
+              <w:pStyle w:val="NoSpacing"/>
+            </w:pPr>
+            <w:r>
+              <w:t>Play a song.</w:t>
+            </w:r>
+          </w:p>
+        </w:tc>
+        <w:tc>
+          <w:tcPr>
+            <w:tcW w:w="2693" w:type="dxa"/>
+          </w:tcPr>
+          <w:p>
+            <w:pPr>
+              <w:pStyle w:val="NoSpacing"/>
+            </w:pPr>
+            <w:r>
+              <w:t xml:space="preserve">The song </w:t>
+            </w:r>
+            <w:r>
+              <w:t xml:space="preserve">is highlighted in the list and </w:t>
+            </w:r>
+            <w:r>
+              <w:t>plays</w:t>
+            </w:r>
+            <w:r>
+              <w:t>.</w:t>
+            </w:r>
+          </w:p>
+        </w:tc>
+        <w:tc>
+          <w:tcPr>
+            <w:tcW w:w="2834" w:type="dxa"/>
+          </w:tcPr>
+          <w:p>
+            <w:pPr>
+              <w:pStyle w:val="NoSpacing"/>
+            </w:pPr>
+          </w:p>
+        </w:tc>
+      </w:tr>
+      <w:tr>
+        <w:tc>
+          <w:tcPr>
+            <w:tcW w:w="704" w:type="dxa"/>
+          </w:tcPr>
+          <w:p>
+            <w:pPr>
+              <w:pStyle w:val="NoSpacing"/>
+            </w:pPr>
+            <w:r>
+              <w:t>6</w:t>
+            </w:r>
+          </w:p>
+        </w:tc>
+        <w:tc>
+          <w:tcPr>
+            <w:tcW w:w="3119" w:type="dxa"/>
+          </w:tcPr>
+          <w:p>
+            <w:pPr>
+              <w:pStyle w:val="NoSpacing"/>
+            </w:pPr>
+            <w:r>
+              <w:t>Close the program.</w:t>
+            </w:r>
+          </w:p>
+        </w:tc>
+        <w:tc>
+          <w:tcPr>
+            <w:tcW w:w="2693" w:type="dxa"/>
+          </w:tcPr>
+          <w:p>
+            <w:pPr>
+              <w:pStyle w:val="NoSpacing"/>
+            </w:pPr>
+            <w:r>
+              <w:t>The track list is saved to a csv file.</w:t>
+            </w:r>
+          </w:p>
+        </w:tc>
+        <w:tc>
+          <w:tcPr>
+            <w:tcW w:w="2834" w:type="dxa"/>
+          </w:tcPr>
+          <w:p>
+            <w:pPr>
+              <w:pStyle w:val="NoSpacing"/>
+            </w:pPr>
+          </w:p>
+        </w:tc>
+      </w:tr>
+      <w:tr>
+        <w:tc>
+          <w:tcPr>
+            <w:tcW w:w="704" w:type="dxa"/>
+          </w:tcPr>
+          <w:p>
+            <w:pPr>
+              <w:pStyle w:val="NoSpacing"/>
+            </w:pPr>
+            <w:r>
+              <w:t>7</w:t>
+            </w:r>
+          </w:p>
+        </w:tc>
+        <w:tc>
+          <w:tcPr>
+            <w:tcW w:w="3119" w:type="dxa"/>
+          </w:tcPr>
+          <w:p>
+            <w:pPr>
+              <w:pStyle w:val="NoSpacing"/>
+            </w:pPr>
+            <w:r>
+              <w:t>Start the program.</w:t>
+            </w:r>
+          </w:p>
+        </w:tc>
+        <w:tc>
+          <w:tcPr>
+            <w:tcW w:w="2693" w:type="dxa"/>
+          </w:tcPr>
+          <w:p>
+            <w:pPr>
+              <w:pStyle w:val="NoSpacing"/>
+            </w:pPr>
+            <w:r>
+              <w:t>The song list is loaded from the csv file.</w:t>
+            </w:r>
+          </w:p>
+        </w:tc>
+        <w:tc>
+          <w:tcPr>
+            <w:tcW w:w="2834" w:type="dxa"/>
+          </w:tcPr>
+          <w:p>
+            <w:pPr>
+              <w:pStyle w:val="NoSpacing"/>
+            </w:pPr>
+          </w:p>
+        </w:tc>
+      </w:tr>
+    </w:tbl>
+    <w:p/>
     <w:p>
       <w:pPr>
-        <w:pStyle w:val="Heading3"/>
-        <w:ind w:firstLine="360"/>
+        <w:pStyle w:val="Heading2"/>
+        <w:numPr>
+          <w:ilvl w:val="0"/>
+          <w:numId w:val="1"/>
+        </w:numPr>
       </w:pPr>
       <w:r>
-        <w:t>Login Tests</w:t>
+        <w:t>Sample Unit Test</w:t>
       </w:r>
     </w:p>
     <w:p>
       <w:pPr>
-        <w:pStyle w:val="NoSpacing"/>
-        <w:numPr>
-          <w:ilvl w:val="0"/>
-          <w:numId w:val="10"/>
-        </w:numPr>
+        <w:spacing w:after="0"/>
+        <w:ind w:left="360"/>
       </w:pPr>
       <w:r>
-        <w:t>Can login with the correct username and password.</w:t>
+        <w:t>@Test</w:t>
       </w:r>
     </w:p>
     <w:p>
       <w:pPr>
-        <w:pStyle w:val="NoSpacing"/>
-        <w:numPr>
-          <w:ilvl w:val="0"/>
-          <w:numId w:val="10"/>
-        </w:numPr>
-      </w:pPr>
+        <w:ind w:left="360"/>
+      </w:pPr>
+      <w:proofErr w:type="gramStart"/>
       <w:r>
-        <w:t>Cannot login with an incorrect username or password.</w:t>
+        <w:t>public</w:t>
+      </w:r>
+      <w:proofErr w:type="gramEnd"/>
+      <w:r>
+        <w:t xml:space="preserve"> void </w:t>
+      </w:r>
+      <w:proofErr w:type="spellStart"/>
+      <w:r>
+        <w:t>test_Song_Details</w:t>
+      </w:r>
+      <w:proofErr w:type="spellEnd"/>
+      <w:r>
+        <w:t>() {</w:t>
       </w:r>
     </w:p>
     <w:p>
       <w:pPr>
-        <w:pStyle w:val="Heading3"/>
-        <w:ind w:firstLine="360"/>
+        <w:spacing w:after="0"/>
+        <w:ind w:left="360" w:firstLine="360"/>
+        <w:rPr>
+          <w:color w:val="00B050"/>
+        </w:rPr>
       </w:pPr>
       <w:r>
-        <w:t>Searching Tests</w:t>
+        <w:rPr>
+          <w:color w:val="00B050"/>
+        </w:rPr>
+        <w:t>// Given</w:t>
       </w:r>
     </w:p>
     <w:p>
       <w:pPr>
-        <w:pStyle w:val="NoSpacing"/>
-        <w:numPr>
-          <w:ilvl w:val="0"/>
-          <w:numId w:val="9"/>
-        </w:numPr>
-      </w:pPr>
+        <w:spacing w:after="0"/>
+        <w:ind w:left="360" w:firstLine="360"/>
+      </w:pPr>
+      <w:proofErr w:type="spellStart"/>
       <w:r>
-        <w:t>Can find a song that is in the list</w:t>
+        <w:t>MusicPlayerController</w:t>
+      </w:r>
+      <w:proofErr w:type="spellEnd"/>
+      <w:r>
+        <w:t xml:space="preserve"> controller = new </w:t>
+      </w:r>
+      <w:proofErr w:type="spellStart"/>
+      <w:proofErr w:type="gramStart"/>
+      <w:r>
+        <w:t>MusicPlayerController</w:t>
+      </w:r>
+      <w:proofErr w:type="spellEnd"/>
+      <w:r>
+        <w:t>(</w:t>
+      </w:r>
+      <w:proofErr w:type="gramEnd"/>
+      <w:r>
+        <w:t>);</w:t>
       </w:r>
     </w:p>
     <w:p>
       <w:pPr>
-        <w:pStyle w:val="NoSpacing"/>
-        <w:numPr>
-          <w:ilvl w:val="0"/>
-          <w:numId w:val="4"/>
-        </w:numPr>
+        <w:ind w:left="360" w:firstLine="360"/>
       </w:pPr>
       <w:r>
-        <w:t>Cannot find a song that isn’t in the list.</w:t>
+        <w:t xml:space="preserve">String </w:t>
+      </w:r>
+      <w:proofErr w:type="spellStart"/>
+      <w:r>
+        <w:t>songpath</w:t>
+      </w:r>
+      <w:proofErr w:type="spellEnd"/>
+      <w:r>
+        <w:t xml:space="preserve"> = “This path”;</w:t>
       </w:r>
     </w:p>
     <w:p>
       <w:pPr>
-        <w:pStyle w:val="NoSpacing"/>
-        <w:numPr>
-          <w:ilvl w:val="0"/>
-          <w:numId w:val="4"/>
-        </w:numPr>
+        <w:spacing w:after="0"/>
+        <w:ind w:left="360" w:firstLine="360"/>
+        <w:rPr>
+          <w:color w:val="00B050"/>
+        </w:rPr>
       </w:pPr>
       <w:r>
-        <w:t>Can find/ select a song/s by searching for a partial title.</w:t>
+        <w:rPr>
+          <w:color w:val="00B050"/>
+        </w:rPr>
+        <w:t>// When</w:t>
       </w:r>
     </w:p>
     <w:p>
       <w:pPr>
-        <w:pStyle w:val="Heading3"/>
-        <w:ind w:firstLine="360"/>
-      </w:pPr>
+        <w:ind w:left="360" w:firstLine="360"/>
+      </w:pPr>
+      <w:proofErr w:type="spellStart"/>
+      <w:proofErr w:type="gramStart"/>
       <w:r>
-        <w:t>Sorting Tests</w:t>
+        <w:t>Controller.add</w:t>
+      </w:r>
+      <w:proofErr w:type="spellEnd"/>
+      <w:r>
+        <w:t>(</w:t>
+      </w:r>
+      <w:proofErr w:type="spellStart"/>
+      <w:proofErr w:type="gramEnd"/>
+      <w:r>
+        <w:t>songpath</w:t>
+      </w:r>
+      <w:proofErr w:type="spellEnd"/>
+      <w:r>
+        <w:t>);</w:t>
       </w:r>
     </w:p>
     <w:p>
       <w:pPr>
-        <w:pStyle w:val="ListParagraph"/>
-        <w:numPr>
-          <w:ilvl w:val="0"/>
-          <w:numId w:val="13"/>
-        </w:numPr>
+        <w:spacing w:after="0"/>
+        <w:ind w:left="360"/>
       </w:pPr>
       <w:r>
-        <w:t>The list is in proper order.</w:t>
+        <w:tab/>
+      </w:r>
+      <w:r>
+        <w:rPr>
+          <w:color w:val="00B050"/>
+        </w:rPr>
+        <w:t>// Then</w:t>
       </w:r>
     </w:p>
     <w:p>
       <w:pPr>
-        <w:pStyle w:val="ListParagraph"/>
-        <w:numPr>
-          <w:ilvl w:val="0"/>
-          <w:numId w:val="13"/>
-        </w:numPr>
+        <w:spacing w:after="0"/>
+        <w:ind w:left="360"/>
       </w:pPr>
       <w:r>
-        <w:t>The list sorts each time a song is added.</w:t>
+        <w:tab/>
+      </w:r>
+      <w:proofErr w:type="spellStart"/>
+      <w:proofErr w:type="gramStart"/>
+      <w:r>
+        <w:t>assertEquals</w:t>
+      </w:r>
+      <w:proofErr w:type="spellEnd"/>
+      <w:r>
+        <w:t>(</w:t>
+      </w:r>
+      <w:proofErr w:type="spellStart"/>
+      <w:proofErr w:type="gramEnd"/>
+      <w:r>
+        <w:t>songpath</w:t>
+      </w:r>
+      <w:proofErr w:type="spellEnd"/>
+      <w:r>
+        <w:t xml:space="preserve">, </w:t>
+      </w:r>
+      <w:proofErr w:type="spellStart"/>
+      <w:r>
+        <w:t>controller.firstSong</w:t>
+      </w:r>
+      <w:proofErr w:type="spellEnd"/>
+      <w:r>
+        <w:t>().</w:t>
+      </w:r>
+      <w:proofErr w:type="spellStart"/>
+      <w:r>
+        <w:t>SongPath</w:t>
+      </w:r>
+      <w:proofErr w:type="spellEnd"/>
+      <w:r>
+        <w:t>());</w:t>
       </w:r>
     </w:p>
     <w:p>
       <w:pPr>
-        <w:pStyle w:val="Heading3"/>
-        <w:ind w:firstLine="360"/>
+        <w:ind w:left="360"/>
       </w:pPr>
       <w:r>
-        <w:t>CSV Tests</w:t>
-      </w:r>
-    </w:p>
-    <w:p>
-      <w:pPr>
-        <w:pStyle w:val="ListParagraph"/>
-        <w:numPr>
-          <w:ilvl w:val="0"/>
-          <w:numId w:val="15"/>
-        </w:numPr>
-      </w:pPr>
-      <w:r>
-        <w:t>The user details and song list are written to a csv file.</w:t>
-      </w:r>
-    </w:p>
-    <w:p>
-      <w:pPr>
-        <w:pStyle w:val="ListParagraph"/>
-        <w:numPr>
-          <w:ilvl w:val="0"/>
-          <w:numId w:val="15"/>
-        </w:numPr>
-      </w:pPr>
-      <w:r>
-        <w:t>The user details and song list can still be accessed the next time the application is run.</w:t>
+        <w:t>}</w:t>
       </w:r>
     </w:p>
     <w:p/>
     <w:p/>
     <w:p/>
-    <w:p/>
     <w:p>
       <w:pPr>
         <w:ind w:left="720"/>
@@ -890,8 +1369,8 @@
       </w:r>
     </w:p>
     <w:sectPr>
-      <w:headerReference w:type="default" r:id="rId10"/>
-      <w:footerReference w:type="default" r:id="rId11"/>
+      <w:headerReference w:type="default" r:id="rId11"/>
+      <w:footerReference w:type="default" r:id="rId12"/>
       <w:pgSz w:w="12240" w:h="15840"/>
       <w:pgMar w:top="1440" w:right="1440" w:bottom="1440" w:left="1440" w:header="708" w:footer="708" w:gutter="0"/>
       <w:pgNumType w:start="0"/>
@@ -3328,6 +3807,25 @@
       <w:szCs w:val="24"/>
     </w:rPr>
   </w:style>
+  <w:style w:type="table" w:styleId="TableGrid">
+    <w:name w:val="Table Grid"/>
+    <w:basedOn w:val="TableNormal"/>
+    <w:uiPriority w:val="39"/>
+    <w:rsid w:val="005A38AF"/>
+    <w:pPr>
+      <w:spacing w:after="0" w:line="240" w:lineRule="auto"/>
+    </w:pPr>
+    <w:tblPr>
+      <w:tblBorders>
+        <w:top w:val="single" w:sz="4" w:space="0" w:color="auto"/>
+        <w:left w:val="single" w:sz="4" w:space="0" w:color="auto"/>
+        <w:bottom w:val="single" w:sz="4" w:space="0" w:color="auto"/>
+        <w:right w:val="single" w:sz="4" w:space="0" w:color="auto"/>
+        <w:insideH w:val="single" w:sz="4" w:space="0" w:color="auto"/>
+        <w:insideV w:val="single" w:sz="4" w:space="0" w:color="auto"/>
+      </w:tblBorders>
+    </w:tblPr>
+  </w:style>
 </w:styles>
 </file>
 
@@ -3616,7 +4114,7 @@
 </file>
 
 <file path=customXml/itemProps2.xml><?xml version="1.0" encoding="utf-8"?>
-<ds:datastoreItem xmlns:ds="http://schemas.openxmlformats.org/officeDocument/2006/customXml" ds:itemID="{A12D52FF-B3D1-40FA-B1F4-1EBA8AB72B23}">
+<ds:datastoreItem xmlns:ds="http://schemas.openxmlformats.org/officeDocument/2006/customXml" ds:itemID="{29E67869-0EBA-415A-AC7D-205D3B376091}">
   <ds:schemaRefs>
     <ds:schemaRef ds:uri="http://schemas.openxmlformats.org/officeDocument/2006/bibliography"/>
   </ds:schemaRefs>

</xml_diff>